<commit_message>
Aggiornata documentazione - 10 pag
</commit_message>
<xml_diff>
--- a/IDS_2020 Documentazione.docx
+++ b/IDS_2020 Documentazione.docx
@@ -112,16 +112,15 @@
             <w:pStyle w:val="TOCHeading"/>
             <w:rPr>
               <w:sz w:val="56"/>
+              <w:lang w:val="it-IT"/>
             </w:rPr>
           </w:pPr>
-          <w:proofErr w:type="spellStart"/>
           <w:r>
             <w:rPr>
               <w:sz w:val="56"/>
             </w:rPr>
-            <w:t>Sommario</w:t>
+            <w:t>Indice</w:t>
           </w:r>
-          <w:proofErr w:type="spellEnd"/>
         </w:p>
         <w:p>
           <w:pPr>
@@ -148,7 +147,7 @@
           <w:r>
             <w:fldChar w:fldCharType="separate"/>
           </w:r>
-          <w:hyperlink w:anchor="_Toc45154208" w:history="1">
+          <w:hyperlink w:anchor="_Toc45157744" w:history="1">
             <w:r>
               <w:rPr>
                 <w:rStyle w:val="Hyperlink"/>
@@ -175,7 +174,7 @@
                 <w:noProof/>
                 <w:webHidden/>
               </w:rPr>
-              <w:instrText xml:space="preserve"> PAGEREF _Toc45154208 \h </w:instrText>
+              <w:instrText xml:space="preserve"> PAGEREF _Toc45157744 \h </w:instrText>
             </w:r>
             <w:r>
               <w:rPr>
@@ -220,7 +219,7 @@
               <w:szCs w:val="22"/>
             </w:rPr>
           </w:pPr>
-          <w:hyperlink w:anchor="_Toc45154209" w:history="1">
+          <w:hyperlink w:anchor="_Toc45157745" w:history="1">
             <w:r>
               <w:rPr>
                 <w:rStyle w:val="Hyperlink"/>
@@ -247,7 +246,7 @@
                 <w:noProof/>
                 <w:webHidden/>
               </w:rPr>
-              <w:instrText xml:space="preserve"> PAGEREF _Toc45154209 \h </w:instrText>
+              <w:instrText xml:space="preserve"> PAGEREF _Toc45157745 \h </w:instrText>
             </w:r>
             <w:r>
               <w:rPr>
@@ -293,7 +292,7 @@
               <w:szCs w:val="22"/>
             </w:rPr>
           </w:pPr>
-          <w:hyperlink w:anchor="_Toc45154210" w:history="1">
+          <w:hyperlink w:anchor="_Toc45157746" w:history="1">
             <w:r>
               <w:rPr>
                 <w:rStyle w:val="Hyperlink"/>
@@ -320,7 +319,7 @@
                 <w:noProof/>
                 <w:webHidden/>
               </w:rPr>
-              <w:instrText xml:space="preserve"> PAGEREF _Toc45154210 \h </w:instrText>
+              <w:instrText xml:space="preserve"> PAGEREF _Toc45157746 \h </w:instrText>
             </w:r>
             <w:r>
               <w:rPr>
@@ -366,7 +365,7 @@
               <w:szCs w:val="22"/>
             </w:rPr>
           </w:pPr>
-          <w:hyperlink w:anchor="_Toc45154211" w:history="1">
+          <w:hyperlink w:anchor="_Toc45157747" w:history="1">
             <w:r>
               <w:rPr>
                 <w:rStyle w:val="Hyperlink"/>
@@ -393,7 +392,7 @@
                 <w:noProof/>
                 <w:webHidden/>
               </w:rPr>
-              <w:instrText xml:space="preserve"> PAGEREF _Toc45154211 \h </w:instrText>
+              <w:instrText xml:space="preserve"> PAGEREF _Toc45157747 \h </w:instrText>
             </w:r>
             <w:r>
               <w:rPr>
@@ -439,7 +438,7 @@
               <w:szCs w:val="22"/>
             </w:rPr>
           </w:pPr>
-          <w:hyperlink w:anchor="_Toc45154212" w:history="1">
+          <w:hyperlink w:anchor="_Toc45157748" w:history="1">
             <w:r>
               <w:rPr>
                 <w:rStyle w:val="Hyperlink"/>
@@ -466,7 +465,7 @@
                 <w:noProof/>
                 <w:webHidden/>
               </w:rPr>
-              <w:instrText xml:space="preserve"> PAGEREF _Toc45154212 \h </w:instrText>
+              <w:instrText xml:space="preserve"> PAGEREF _Toc45157748 \h </w:instrText>
             </w:r>
             <w:r>
               <w:rPr>
@@ -512,7 +511,7 @@
               <w:szCs w:val="22"/>
             </w:rPr>
           </w:pPr>
-          <w:hyperlink w:anchor="_Toc45154213" w:history="1">
+          <w:hyperlink w:anchor="_Toc45157749" w:history="1">
             <w:r>
               <w:rPr>
                 <w:rStyle w:val="Hyperlink"/>
@@ -539,7 +538,7 @@
                 <w:noProof/>
                 <w:webHidden/>
               </w:rPr>
-              <w:instrText xml:space="preserve"> PAGEREF _Toc45154213 \h </w:instrText>
+              <w:instrText xml:space="preserve"> PAGEREF _Toc45157749 \h </w:instrText>
             </w:r>
             <w:r>
               <w:rPr>
@@ -586,7 +585,7 @@
               <w:szCs w:val="22"/>
             </w:rPr>
           </w:pPr>
-          <w:hyperlink w:anchor="_Toc45154214" w:history="1">
+          <w:hyperlink w:anchor="_Toc45157750" w:history="1">
             <w:r>
               <w:rPr>
                 <w:rStyle w:val="Hyperlink"/>
@@ -613,7 +612,79 @@
                 <w:noProof/>
                 <w:webHidden/>
               </w:rPr>
-              <w:instrText xml:space="preserve"> PAGEREF _Toc45154214 \h </w:instrText>
+              <w:instrText xml:space="preserve"> PAGEREF _Toc45157750 \h </w:instrText>
+            </w:r>
+            <w:r>
+              <w:rPr>
+                <w:noProof/>
+                <w:webHidden/>
+              </w:rPr>
+            </w:r>
+            <w:r>
+              <w:rPr>
+                <w:noProof/>
+                <w:webHidden/>
+              </w:rPr>
+              <w:fldChar w:fldCharType="separate"/>
+            </w:r>
+            <w:r>
+              <w:rPr>
+                <w:noProof/>
+                <w:webHidden/>
+              </w:rPr>
+              <w:t>5</w:t>
+            </w:r>
+            <w:r>
+              <w:rPr>
+                <w:noProof/>
+                <w:webHidden/>
+              </w:rPr>
+              <w:fldChar w:fldCharType="end"/>
+            </w:r>
+          </w:hyperlink>
+        </w:p>
+        <w:p>
+          <w:pPr>
+            <w:pStyle w:val="TOC2"/>
+            <w:tabs>
+              <w:tab w:val="right" w:leader="dot" w:pos="8494"/>
+            </w:tabs>
+            <w:rPr>
+              <w:rFonts w:cstheme="minorBidi"/>
+              <w:smallCaps w:val="0"/>
+              <w:noProof/>
+              <w:sz w:val="22"/>
+              <w:szCs w:val="22"/>
+            </w:rPr>
+          </w:pPr>
+          <w:hyperlink w:anchor="_Toc45157751" w:history="1">
+            <w:r>
+              <w:rPr>
+                <w:rStyle w:val="Hyperlink"/>
+                <w:noProof/>
+              </w:rPr>
+              <w:t>Note sul processo di sviluppo</w:t>
+            </w:r>
+            <w:r>
+              <w:rPr>
+                <w:noProof/>
+                <w:webHidden/>
+              </w:rPr>
+              <w:tab/>
+            </w:r>
+            <w:r>
+              <w:rPr>
+                <w:noProof/>
+                <w:webHidden/>
+              </w:rPr>
+              <w:fldChar w:fldCharType="begin"/>
+            </w:r>
+            <w:r>
+              <w:rPr>
+                <w:noProof/>
+                <w:webHidden/>
+              </w:rPr>
+              <w:instrText xml:space="preserve"> PAGEREF _Toc45157751 \h </w:instrText>
             </w:r>
             <w:r>
               <w:rPr>
@@ -659,13 +730,13 @@
               <w:szCs w:val="22"/>
             </w:rPr>
           </w:pPr>
-          <w:hyperlink w:anchor="_Toc45154215" w:history="1">
+          <w:hyperlink w:anchor="_Toc45157752" w:history="1">
             <w:r>
               <w:rPr>
                 <w:rStyle w:val="Hyperlink"/>
                 <w:noProof/>
               </w:rPr>
-              <w:t>Note sul processo di sviluppo</w:t>
+              <w:t>Scelte tecniche e implementative</w:t>
             </w:r>
             <w:r>
               <w:rPr>
@@ -686,7 +757,7 @@
                 <w:noProof/>
                 <w:webHidden/>
               </w:rPr>
-              <w:instrText xml:space="preserve"> PAGEREF _Toc45154215 \h </w:instrText>
+              <w:instrText xml:space="preserve"> PAGEREF _Toc45157752 \h </w:instrText>
             </w:r>
             <w:r>
               <w:rPr>
@@ -707,6 +778,78 @@
                 <w:webHidden/>
               </w:rPr>
               <w:t>5</w:t>
+            </w:r>
+            <w:r>
+              <w:rPr>
+                <w:noProof/>
+                <w:webHidden/>
+              </w:rPr>
+              <w:fldChar w:fldCharType="end"/>
+            </w:r>
+          </w:hyperlink>
+        </w:p>
+        <w:p>
+          <w:pPr>
+            <w:pStyle w:val="TOC2"/>
+            <w:tabs>
+              <w:tab w:val="right" w:leader="dot" w:pos="8494"/>
+            </w:tabs>
+            <w:rPr>
+              <w:rFonts w:cstheme="minorBidi"/>
+              <w:smallCaps w:val="0"/>
+              <w:noProof/>
+              <w:sz w:val="22"/>
+              <w:szCs w:val="22"/>
+            </w:rPr>
+          </w:pPr>
+          <w:hyperlink w:anchor="_Toc45157753" w:history="1">
+            <w:r>
+              <w:rPr>
+                <w:rStyle w:val="Hyperlink"/>
+                <w:noProof/>
+              </w:rPr>
+              <w:t>Pattern architetturali utilizzati</w:t>
+            </w:r>
+            <w:r>
+              <w:rPr>
+                <w:noProof/>
+                <w:webHidden/>
+              </w:rPr>
+              <w:tab/>
+            </w:r>
+            <w:r>
+              <w:rPr>
+                <w:noProof/>
+                <w:webHidden/>
+              </w:rPr>
+              <w:fldChar w:fldCharType="begin"/>
+            </w:r>
+            <w:r>
+              <w:rPr>
+                <w:noProof/>
+                <w:webHidden/>
+              </w:rPr>
+              <w:instrText xml:space="preserve"> PAGEREF _Toc45157753 \h </w:instrText>
+            </w:r>
+            <w:r>
+              <w:rPr>
+                <w:noProof/>
+                <w:webHidden/>
+              </w:rPr>
+            </w:r>
+            <w:r>
+              <w:rPr>
+                <w:noProof/>
+                <w:webHidden/>
+              </w:rPr>
+              <w:fldChar w:fldCharType="separate"/>
+            </w:r>
+            <w:r>
+              <w:rPr>
+                <w:noProof/>
+                <w:webHidden/>
+              </w:rPr>
+              <w:t>7</w:t>
             </w:r>
             <w:r>
               <w:rPr>
@@ -732,13 +875,13 @@
               <w:szCs w:val="22"/>
             </w:rPr>
           </w:pPr>
-          <w:hyperlink w:anchor="_Toc45154216" w:history="1">
+          <w:hyperlink w:anchor="_Toc45157754" w:history="1">
             <w:r>
               <w:rPr>
                 <w:rStyle w:val="Hyperlink"/>
                 <w:noProof/>
               </w:rPr>
-              <w:t>Scelte tecniche e implementative</w:t>
+              <w:t>Pattern MCV</w:t>
             </w:r>
             <w:r>
               <w:rPr>
@@ -759,7 +902,7 @@
                 <w:noProof/>
                 <w:webHidden/>
               </w:rPr>
-              <w:instrText xml:space="preserve"> PAGEREF _Toc45154216 \h </w:instrText>
+              <w:instrText xml:space="preserve"> PAGEREF _Toc45157754 \h </w:instrText>
             </w:r>
             <w:r>
               <w:rPr>
@@ -779,7 +922,7 @@
                 <w:noProof/>
                 <w:webHidden/>
               </w:rPr>
-              <w:t>5</w:t>
+              <w:t>7</w:t>
             </w:r>
             <w:r>
               <w:rPr>
@@ -804,13 +947,13 @@
               <w:szCs w:val="22"/>
             </w:rPr>
           </w:pPr>
-          <w:hyperlink w:anchor="_Toc45154217" w:history="1">
+          <w:hyperlink w:anchor="_Toc45157755" w:history="1">
             <w:r>
               <w:rPr>
                 <w:rStyle w:val="Hyperlink"/>
                 <w:noProof/>
               </w:rPr>
-              <w:t>Pattern architetturali utilizzati</w:t>
+              <w:t>Design pattern utilizzati</w:t>
             </w:r>
             <w:r>
               <w:rPr>
@@ -831,7 +974,7 @@
                 <w:noProof/>
                 <w:webHidden/>
               </w:rPr>
-              <w:instrText xml:space="preserve"> PAGEREF _Toc45154217 \h </w:instrText>
+              <w:instrText xml:space="preserve"> PAGEREF _Toc45157755 \h </w:instrText>
             </w:r>
             <w:r>
               <w:rPr>
@@ -851,7 +994,7 @@
                 <w:noProof/>
                 <w:webHidden/>
               </w:rPr>
-              <w:t>7</w:t>
+              <w:t>8</w:t>
             </w:r>
             <w:r>
               <w:rPr>
@@ -877,13 +1020,13 @@
               <w:szCs w:val="22"/>
             </w:rPr>
           </w:pPr>
-          <w:hyperlink w:anchor="_Toc45154218" w:history="1">
+          <w:hyperlink w:anchor="_Toc45157756" w:history="1">
             <w:r>
               <w:rPr>
                 <w:rStyle w:val="Hyperlink"/>
                 <w:noProof/>
               </w:rPr>
-              <w:t>Pattern MCV</w:t>
+              <w:t>Pattern iterator</w:t>
             </w:r>
             <w:r>
               <w:rPr>
@@ -904,79 +1047,7 @@
                 <w:noProof/>
                 <w:webHidden/>
               </w:rPr>
-              <w:instrText xml:space="preserve"> PAGEREF _Toc45154218 \h </w:instrText>
-            </w:r>
-            <w:r>
-              <w:rPr>
-                <w:noProof/>
-                <w:webHidden/>
-              </w:rPr>
-            </w:r>
-            <w:r>
-              <w:rPr>
-                <w:noProof/>
-                <w:webHidden/>
-              </w:rPr>
-              <w:fldChar w:fldCharType="separate"/>
-            </w:r>
-            <w:r>
-              <w:rPr>
-                <w:noProof/>
-                <w:webHidden/>
-              </w:rPr>
-              <w:t>7</w:t>
-            </w:r>
-            <w:r>
-              <w:rPr>
-                <w:noProof/>
-                <w:webHidden/>
-              </w:rPr>
-              <w:fldChar w:fldCharType="end"/>
-            </w:r>
-          </w:hyperlink>
-        </w:p>
-        <w:p>
-          <w:pPr>
-            <w:pStyle w:val="TOC2"/>
-            <w:tabs>
-              <w:tab w:val="right" w:leader="dot" w:pos="8494"/>
-            </w:tabs>
-            <w:rPr>
-              <w:rFonts w:cstheme="minorBidi"/>
-              <w:smallCaps w:val="0"/>
-              <w:noProof/>
-              <w:sz w:val="22"/>
-              <w:szCs w:val="22"/>
-            </w:rPr>
-          </w:pPr>
-          <w:hyperlink w:anchor="_Toc45154219" w:history="1">
-            <w:r>
-              <w:rPr>
-                <w:rStyle w:val="Hyperlink"/>
-                <w:noProof/>
-              </w:rPr>
-              <w:t>Design pattern utilizzati</w:t>
-            </w:r>
-            <w:r>
-              <w:rPr>
-                <w:noProof/>
-                <w:webHidden/>
-              </w:rPr>
-              <w:tab/>
-            </w:r>
-            <w:r>
-              <w:rPr>
-                <w:noProof/>
-                <w:webHidden/>
-              </w:rPr>
-              <w:fldChar w:fldCharType="begin"/>
-            </w:r>
-            <w:r>
-              <w:rPr>
-                <w:noProof/>
-                <w:webHidden/>
-              </w:rPr>
-              <w:instrText xml:space="preserve"> PAGEREF _Toc45154219 \h </w:instrText>
+              <w:instrText xml:space="preserve"> PAGEREF _Toc45157756 \h </w:instrText>
             </w:r>
             <w:r>
               <w:rPr>
@@ -1022,13 +1093,13 @@
               <w:szCs w:val="22"/>
             </w:rPr>
           </w:pPr>
-          <w:hyperlink w:anchor="_Toc45154220" w:history="1">
+          <w:hyperlink w:anchor="_Toc45157757" w:history="1">
             <w:r>
               <w:rPr>
                 <w:rStyle w:val="Hyperlink"/>
                 <w:noProof/>
               </w:rPr>
-              <w:t>Pattern iterator</w:t>
+              <w:t>Pattern observer</w:t>
             </w:r>
             <w:r>
               <w:rPr>
@@ -1049,7 +1120,7 @@
                 <w:noProof/>
                 <w:webHidden/>
               </w:rPr>
-              <w:instrText xml:space="preserve"> PAGEREF _Toc45154220 \h </w:instrText>
+              <w:instrText xml:space="preserve"> PAGEREF _Toc45157757 \h </w:instrText>
             </w:r>
             <w:r>
               <w:rPr>
@@ -1095,13 +1166,13 @@
               <w:szCs w:val="22"/>
             </w:rPr>
           </w:pPr>
-          <w:hyperlink w:anchor="_Toc45154221" w:history="1">
+          <w:hyperlink w:anchor="_Toc45157758" w:history="1">
             <w:r>
               <w:rPr>
                 <w:rStyle w:val="Hyperlink"/>
                 <w:noProof/>
               </w:rPr>
-              <w:t>Pattern observer</w:t>
+              <w:t>Data Access Object Pattern</w:t>
             </w:r>
             <w:r>
               <w:rPr>
@@ -1122,7 +1193,7 @@
                 <w:noProof/>
                 <w:webHidden/>
               </w:rPr>
-              <w:instrText xml:space="preserve"> PAGEREF _Toc45154221 \h </w:instrText>
+              <w:instrText xml:space="preserve"> PAGEREF _Toc45157758 \h </w:instrText>
             </w:r>
             <w:r>
               <w:rPr>
@@ -1168,13 +1239,13 @@
               <w:szCs w:val="22"/>
             </w:rPr>
           </w:pPr>
-          <w:hyperlink w:anchor="_Toc45154222" w:history="1">
+          <w:hyperlink w:anchor="_Toc45157759" w:history="1">
             <w:r>
               <w:rPr>
                 <w:rStyle w:val="Hyperlink"/>
                 <w:noProof/>
               </w:rPr>
-              <w:t>Pattern singleton(TBI!!!)</w:t>
+              <w:t>Nota: Singleton Pattern</w:t>
             </w:r>
             <w:r>
               <w:rPr>
@@ -1195,80 +1266,7 @@
                 <w:noProof/>
                 <w:webHidden/>
               </w:rPr>
-              <w:instrText xml:space="preserve"> PAGEREF _Toc45154222 \h </w:instrText>
-            </w:r>
-            <w:r>
-              <w:rPr>
-                <w:noProof/>
-                <w:webHidden/>
-              </w:rPr>
-            </w:r>
-            <w:r>
-              <w:rPr>
-                <w:noProof/>
-                <w:webHidden/>
-              </w:rPr>
-              <w:fldChar w:fldCharType="separate"/>
-            </w:r>
-            <w:r>
-              <w:rPr>
-                <w:noProof/>
-                <w:webHidden/>
-              </w:rPr>
-              <w:t>8</w:t>
-            </w:r>
-            <w:r>
-              <w:rPr>
-                <w:noProof/>
-                <w:webHidden/>
-              </w:rPr>
-              <w:fldChar w:fldCharType="end"/>
-            </w:r>
-          </w:hyperlink>
-        </w:p>
-        <w:p>
-          <w:pPr>
-            <w:pStyle w:val="TOC3"/>
-            <w:tabs>
-              <w:tab w:val="right" w:leader="dot" w:pos="8494"/>
-            </w:tabs>
-            <w:rPr>
-              <w:rFonts w:cstheme="minorBidi"/>
-              <w:i w:val="0"/>
-              <w:iCs w:val="0"/>
-              <w:noProof/>
-              <w:sz w:val="22"/>
-              <w:szCs w:val="22"/>
-            </w:rPr>
-          </w:pPr>
-          <w:hyperlink w:anchor="_Toc45154223" w:history="1">
-            <w:r>
-              <w:rPr>
-                <w:rStyle w:val="Hyperlink"/>
-                <w:noProof/>
-              </w:rPr>
-              <w:t>Data Access Object Pattern</w:t>
-            </w:r>
-            <w:r>
-              <w:rPr>
-                <w:noProof/>
-                <w:webHidden/>
-              </w:rPr>
-              <w:tab/>
-            </w:r>
-            <w:r>
-              <w:rPr>
-                <w:noProof/>
-                <w:webHidden/>
-              </w:rPr>
-              <w:fldChar w:fldCharType="begin"/>
-            </w:r>
-            <w:r>
-              <w:rPr>
-                <w:noProof/>
-                <w:webHidden/>
-              </w:rPr>
-              <w:instrText xml:space="preserve"> PAGEREF _Toc45154223 \h </w:instrText>
+              <w:instrText xml:space="preserve"> PAGEREF _Toc45157759 \h </w:instrText>
             </w:r>
             <w:r>
               <w:rPr>
@@ -1313,7 +1311,7 @@
               <w:szCs w:val="22"/>
             </w:rPr>
           </w:pPr>
-          <w:hyperlink w:anchor="_Toc45154224" w:history="1">
+          <w:hyperlink w:anchor="_Toc45157760" w:history="1">
             <w:r>
               <w:rPr>
                 <w:rStyle w:val="Hyperlink"/>
@@ -1340,7 +1338,7 @@
                 <w:noProof/>
                 <w:webHidden/>
               </w:rPr>
-              <w:instrText xml:space="preserve"> PAGEREF _Toc45154224 \h </w:instrText>
+              <w:instrText xml:space="preserve"> PAGEREF _Toc45157760 \h </w:instrText>
             </w:r>
             <w:r>
               <w:rPr>
@@ -1387,7 +1385,7 @@
               <w:szCs w:val="22"/>
             </w:rPr>
           </w:pPr>
-          <w:hyperlink w:anchor="_Toc45154225" w:history="1">
+          <w:hyperlink w:anchor="_Toc45157761" w:history="1">
             <w:r>
               <w:rPr>
                 <w:rStyle w:val="Hyperlink"/>
@@ -1414,7 +1412,7 @@
                 <w:noProof/>
                 <w:webHidden/>
               </w:rPr>
-              <w:instrText xml:space="preserve"> PAGEREF _Toc45154225 \h </w:instrText>
+              <w:instrText xml:space="preserve"> PAGEREF _Toc45157761 \h </w:instrText>
             </w:r>
             <w:r>
               <w:rPr>
@@ -1462,43 +1460,45 @@
       <w:r>
         <w:br w:type="page"/>
       </w:r>
+      <w:bookmarkStart w:id="0" w:name="_GoBack"/>
+      <w:bookmarkEnd w:id="0"/>
     </w:p>
     <w:p>
       <w:pPr>
         <w:pStyle w:val="Heading1"/>
       </w:pPr>
-      <w:bookmarkStart w:id="0" w:name="_Toc45154208"/>
+      <w:bookmarkStart w:id="1" w:name="_Toc45157744"/>
       <w:r>
         <w:lastRenderedPageBreak/>
         <w:t>Requisiti ed interazioni utente-sistema</w:t>
       </w:r>
-      <w:bookmarkEnd w:id="0"/>
+      <w:bookmarkEnd w:id="1"/>
     </w:p>
     <w:p>
       <w:pPr>
         <w:pStyle w:val="Heading2"/>
       </w:pPr>
-      <w:bookmarkStart w:id="1" w:name="_Toc45154209"/>
+      <w:bookmarkStart w:id="2" w:name="_Toc45157745"/>
       <w:r>
         <w:t>Casi d’uso</w:t>
       </w:r>
       <w:r>
         <w:t xml:space="preserve"> e diagrammi di sequenza</w:t>
       </w:r>
-      <w:bookmarkEnd w:id="1"/>
+      <w:bookmarkEnd w:id="2"/>
     </w:p>
     <w:p>
       <w:pPr>
         <w:pStyle w:val="Heading3"/>
       </w:pPr>
-      <w:bookmarkStart w:id="2" w:name="_Toc45154210"/>
+      <w:bookmarkStart w:id="3" w:name="_Toc45157746"/>
       <w:r>
         <w:t>Note generali</w:t>
       </w:r>
       <w:r>
         <w:t xml:space="preserve"> sui casi d’uso</w:t>
       </w:r>
-      <w:bookmarkEnd w:id="2"/>
+      <w:bookmarkEnd w:id="3"/>
     </w:p>
     <w:p>
       <w:r>
@@ -1639,7 +1639,7 @@
           <w:color w:val="1F3763" w:themeColor="accent1" w:themeShade="7F"/>
         </w:rPr>
       </w:pPr>
-      <w:bookmarkStart w:id="3" w:name="_Toc45154211"/>
+      <w:bookmarkStart w:id="4" w:name="_Toc45157747"/>
       <w:r>
         <w:t>Caso</w:t>
       </w:r>
@@ -1661,7 +1661,7 @@
         </w:rPr>
         <w:t>Acquisto di una spesa</w:t>
       </w:r>
-      <w:bookmarkEnd w:id="3"/>
+      <w:bookmarkEnd w:id="4"/>
     </w:p>
     <w:p>
       <w:r>
@@ -2209,7 +2209,7 @@
           <w:color w:val="1F3763" w:themeColor="accent1" w:themeShade="7F"/>
         </w:rPr>
       </w:pPr>
-      <w:bookmarkStart w:id="4" w:name="_Toc45154212"/>
+      <w:bookmarkStart w:id="5" w:name="_Toc45157748"/>
       <w:r>
         <w:t>Caso</w:t>
       </w:r>
@@ -2249,12 +2249,9 @@
         </w:rPr>
         <w:t>Modifica del profilo</w:t>
       </w:r>
-      <w:bookmarkEnd w:id="4"/>
-    </w:p>
-    <w:p>
-      <w:bookmarkStart w:id="5" w:name="_GoBack"/>
       <w:bookmarkEnd w:id="5"/>
     </w:p>
+    <w:p/>
     <w:p/>
     <w:p/>
     <w:p>
@@ -2803,7 +2800,7 @@
       <w:pPr>
         <w:pStyle w:val="Heading3"/>
       </w:pPr>
-      <w:bookmarkStart w:id="6" w:name="_Toc45154213"/>
+      <w:bookmarkStart w:id="6" w:name="_Toc45157749"/>
       <w:r>
         <w:t>Caso</w:t>
       </w:r>
@@ -3394,7 +3391,7 @@
       <w:pPr>
         <w:pStyle w:val="Heading1"/>
       </w:pPr>
-      <w:bookmarkStart w:id="7" w:name="_Toc45154214"/>
+      <w:bookmarkStart w:id="7" w:name="_Toc45157750"/>
       <w:r>
         <w:lastRenderedPageBreak/>
         <w:t>Progettazione</w:t>
@@ -3406,9 +3403,9 @@
     </w:p>
     <w:p>
       <w:pPr>
-        <w:pStyle w:val="Heading3"/>
-      </w:pPr>
-      <w:bookmarkStart w:id="8" w:name="_Toc45154215"/>
+        <w:pStyle w:val="Heading2"/>
+      </w:pPr>
+      <w:bookmarkStart w:id="8" w:name="_Toc45157751"/>
       <w:r>
         <w:t>Note sul processo di sviluppo</w:t>
       </w:r>
@@ -3431,13 +3428,25 @@
         <w:t>restrizioni imposteci dalla situazione mondiale corrente</w:t>
       </w:r>
       <w:r>
-        <w:t>, che non ci hanno permesso di vederci di persona</w:t>
+        <w:t xml:space="preserve">, </w:t>
+      </w:r>
+      <w:r>
+        <w:t>poiché</w:t>
+      </w:r>
+      <w:r>
+        <w:t xml:space="preserve"> non ci hanno permesso di vederci di persona</w:t>
       </w:r>
       <w:r>
         <w:t xml:space="preserve"> e lavorare insieme</w:t>
       </w:r>
       <w:r>
-        <w:t>. Questo ci ha imposto di utilizzare strumenti di programmazione a distanza, quali:</w:t>
+        <w:t xml:space="preserve">. Questo ci ha </w:t>
+      </w:r>
+      <w:r>
+        <w:t>spinto a</w:t>
+      </w:r>
+      <w:r>
+        <w:t xml:space="preserve"> di utilizzare strumenti di programmazione a distanza, quali:</w:t>
       </w:r>
     </w:p>
     <w:p>
@@ -3692,7 +3701,7 @@
       <w:pPr>
         <w:pStyle w:val="Heading3"/>
       </w:pPr>
-      <w:bookmarkStart w:id="9" w:name="_Toc45154216"/>
+      <w:bookmarkStart w:id="9" w:name="_Toc45157752"/>
       <w:r>
         <w:t>Scelte tecniche e implementative</w:t>
       </w:r>
@@ -3749,11 +3758,17 @@
         <w:br/>
       </w:r>
       <w:r>
-        <w:t xml:space="preserve">è una delle due librerie Java consigliate dalla professoressa Migliorini per la realizzazione di un’interfaccia grafica. </w:t>
+        <w:t>È</w:t>
+      </w:r>
+      <w:r>
+        <w:t xml:space="preserve"> una delle due librerie Java consigliate dalla professoressa Migliorini per la realizzazione di un’interfaccia grafica. </w:t>
       </w:r>
       <w:r>
         <w:br/>
-        <w:t>Abbiamo scelto di utilizzare JavaFX in quanto ci è sembrata estremamente più intuitiva da usare per numerosi motivi:</w:t>
+        <w:t xml:space="preserve">Abbiamo scelto di utilizzare JavaFX in quanto ci è sembrata </w:t>
+      </w:r>
+      <w:r>
+        <w:t>vantaggiosa per i seguenti motivi:</w:t>
       </w:r>
     </w:p>
     <w:p>
@@ -3777,7 +3792,25 @@
         </w:numPr>
       </w:pPr>
       <w:r>
-        <w:t>Possibilità di integrazione di codice FXML, e conseguente esistenza di software che permettono di realizzare graficamente le interfacce e tradurle in automatico; in particolare, noi ci siamo serviti di SceneBuilder.</w:t>
+        <w:t xml:space="preserve">Possibilità di integrazione di codice </w:t>
+      </w:r>
+      <w:r>
+        <w:rPr>
+          <w:i/>
+        </w:rPr>
+        <w:t>FXML</w:t>
+      </w:r>
+      <w:r>
+        <w:t xml:space="preserve">, e conseguente esistenza di software che permettono di realizzare graficamente le interfacce e tradurle in automatico; in particolare, noi ci siamo serviti di </w:t>
+      </w:r>
+      <w:r>
+        <w:rPr>
+          <w:i/>
+        </w:rPr>
+        <w:t>SceneBuilder</w:t>
+      </w:r>
+      <w:r>
+        <w:t>.</w:t>
       </w:r>
     </w:p>
     <w:p>
@@ -3789,7 +3822,25 @@
         </w:numPr>
       </w:pPr>
       <w:r>
-        <w:t>Possibilità di aggiunta di file CSS, che permettono di definire facilmente e una sola volta lo stile dell’intero programma.</w:t>
+        <w:t xml:space="preserve">Possibilità di aggiunta di </w:t>
+      </w:r>
+      <w:r>
+        <w:rPr>
+          <w:i/>
+        </w:rPr>
+        <w:t>file</w:t>
+      </w:r>
+      <w:r>
+        <w:t xml:space="preserve"> </w:t>
+      </w:r>
+      <w:r>
+        <w:rPr>
+          <w:i/>
+        </w:rPr>
+        <w:t>CSS</w:t>
+      </w:r>
+      <w:r>
+        <w:t>, che permettono di definire facilmente e una sola volta lo stile dell’intero programma.</w:t>
       </w:r>
     </w:p>
     <w:p>
@@ -3801,8 +3852,23 @@
         </w:numPr>
       </w:pPr>
       <w:r>
-        <w:t>Esistenza di librerie grafiche esteticamente gradevoli, come JFoenix.</w:t>
-      </w:r>
+        <w:t xml:space="preserve">Esistenza di librerie grafiche esteticamente gradevoli, come </w:t>
+      </w:r>
+      <w:r>
+        <w:rPr>
+          <w:i/>
+        </w:rPr>
+        <w:t>JFoenix</w:t>
+      </w:r>
+      <w:r>
+        <w:t>.</w:t>
+      </w:r>
+    </w:p>
+    <w:p>
+      <w:pPr>
+        <w:pStyle w:val="ListParagraph"/>
+        <w:ind w:left="1440"/>
+      </w:pPr>
     </w:p>
     <w:p>
       <w:pPr>
@@ -3845,6 +3911,11 @@
     <w:p>
       <w:pPr>
         <w:pStyle w:val="ListParagraph"/>
+      </w:pPr>
+    </w:p>
+    <w:p>
+      <w:pPr>
+        <w:pStyle w:val="ListParagraph"/>
         <w:numPr>
           <w:ilvl w:val="0"/>
           <w:numId w:val="11"/>
@@ -3875,7 +3946,13 @@
       </w:r>
       <w:r>
         <w:br/>
-        <w:t xml:space="preserve">Si tratta di una libreria che esegue il parsing e la scrittura di file JSON. La abbiamo scelta in quanto è leggera e facile da importare. Inoltre, secondo le statistiche pubblicate dall’autore, è molto più efficiente di altre librerie che svolgono la stessa funzione. </w:t>
+        <w:t xml:space="preserve">Si tratta di una libreria che esegue il parsing e la scrittura di file JSON. La abbiamo scelta in quanto è leggera e </w:t>
+      </w:r>
+      <w:r>
+        <w:t xml:space="preserve">molto </w:t>
+      </w:r>
+      <w:r>
+        <w:t xml:space="preserve">facile da importare. Inoltre, secondo le statistiche pubblicate dall’autore, è molto più efficiente di altre librerie che svolgono la stessa funzione. </w:t>
       </w:r>
     </w:p>
     <w:p>
@@ -3895,7 +3972,7 @@
       <w:pPr>
         <w:pStyle w:val="Heading2"/>
       </w:pPr>
-      <w:bookmarkStart w:id="10" w:name="_Toc45154217"/>
+      <w:bookmarkStart w:id="10" w:name="_Toc45157753"/>
       <w:r>
         <w:lastRenderedPageBreak/>
         <w:t>Pattern architetturali utilizzati</w:t>
@@ -3906,7 +3983,7 @@
       <w:pPr>
         <w:pStyle w:val="Heading3"/>
       </w:pPr>
-      <w:bookmarkStart w:id="11" w:name="_Toc45154218"/>
+      <w:bookmarkStart w:id="11" w:name="_Toc45157754"/>
       <w:r>
         <w:t>Pattern MCV</w:t>
       </w:r>
@@ -4543,7 +4620,7 @@
       <w:pPr>
         <w:pStyle w:val="Heading2"/>
       </w:pPr>
-      <w:bookmarkStart w:id="12" w:name="_Toc45154219"/>
+      <w:bookmarkStart w:id="12" w:name="_Toc45157755"/>
       <w:r>
         <w:lastRenderedPageBreak/>
         <w:t>Design pattern utilizzati</w:t>
@@ -4559,7 +4636,7 @@
       <w:pPr>
         <w:pStyle w:val="Heading3"/>
       </w:pPr>
-      <w:bookmarkStart w:id="13" w:name="_Toc45154220"/>
+      <w:bookmarkStart w:id="13" w:name="_Toc45157756"/>
       <w:r>
         <w:t>Pattern iterator</w:t>
       </w:r>
@@ -4571,7 +4648,7 @@
       </w:r>
     </w:p>
     <w:p>
-      <w:bookmarkStart w:id="14" w:name="_Toc45154221"/>
+      <w:bookmarkStart w:id="14" w:name="_Toc45157757"/>
       <w:r>
         <w:rPr>
           <w:rStyle w:val="Heading3Char"/>
@@ -4596,7 +4673,7 @@
       <w:pPr>
         <w:pStyle w:val="Heading3"/>
       </w:pPr>
-      <w:bookmarkStart w:id="15" w:name="_Toc45154223"/>
+      <w:bookmarkStart w:id="15" w:name="_Toc45157758"/>
       <w:r>
         <w:t>Data Access Object Pattern</w:t>
       </w:r>
@@ -4661,9 +4738,11 @@
       <w:pPr>
         <w:pStyle w:val="Heading3"/>
       </w:pPr>
+      <w:bookmarkStart w:id="16" w:name="_Toc45157759"/>
       <w:r>
         <w:t>Nota: Singleton Pattern</w:t>
       </w:r>
+      <w:bookmarkEnd w:id="16"/>
     </w:p>
     <w:p>
       <w:r>
@@ -4685,69 +4764,14 @@
     </w:p>
     <w:p>
       <w:pPr>
-        <w:rPr>
-          <w:rFonts w:asciiTheme="majorHAnsi" w:eastAsiaTheme="majorEastAsia" w:hAnsiTheme="majorHAnsi" w:cstheme="majorBidi"/>
-          <w:color w:val="1F3763" w:themeColor="accent1" w:themeShade="7F"/>
-          <w:sz w:val="24"/>
-          <w:szCs w:val="24"/>
-        </w:rPr>
-      </w:pPr>
-    </w:p>
-    <w:p>
-      <w:pPr>
-        <w:pStyle w:val="ListParagraph"/>
-        <w:numPr>
-          <w:ilvl w:val="0"/>
-          <w:numId w:val="5"/>
-        </w:numPr>
-      </w:pPr>
-      <w:r>
-        <w:rPr>
-          <w:color w:val="FF0000"/>
-        </w:rPr>
-        <w:t>In più punti del codice, ovvero a partire da JFrame diversi, si è utilizzato TerapiaFrame (con annesso TerapiaListener) per raccogliere informazioni riguardo a nuove terapie farmacologiche. Queste informazioni sono state poi passate al JFrame chiamante utilizzando un metodo comune (ogni JFrame chiamante implementa l’interfaccia FrameConTerapie). Tuttavia, ogni JFrame tratta in modo diverso la terapia costruita. Per gestire questa variabilità di risposte per lo stesso metodo chiamato, si è utilizzato il pattern strategy: il contesto (TerapiaFrame) chiamerà un metodo comune (addTerapia()) che a seconda della strategia (FrameConTerapia) sarà implementato in maniera differente.</w:t>
-      </w:r>
-      <w:r>
-        <w:rPr>
-          <w:color w:val="FF0000"/>
-        </w:rPr>
-        <w:t xml:space="preserve"> </w:t>
-      </w:r>
-      <w:r>
-        <w:rPr>
-          <w:color w:val="FF0000"/>
-        </w:rPr>
-        <w:sym w:font="Wingdings" w:char="F0E0"/>
-      </w:r>
-      <w:r>
-        <w:rPr>
-          <w:color w:val="FF0000"/>
-        </w:rPr>
-        <w:t xml:space="preserve"> LO ABBIAMO FATTO INVOLONTARIAMENTE, MA NON LO ABBIAMO VISTO IN CLASSE ME THINKS</w:t>
-      </w:r>
-    </w:p>
-    <w:p>
-      <w:pPr>
-        <w:pStyle w:val="ListParagraph"/>
-        <w:numPr>
-          <w:ilvl w:val="0"/>
-          <w:numId w:val="5"/>
-        </w:numPr>
-      </w:pPr>
-      <w:r>
-        <w:t>Hhhh</w:t>
-      </w:r>
-    </w:p>
-    <w:p>
-      <w:pPr>
         <w:pStyle w:val="Heading2"/>
       </w:pPr>
-      <w:bookmarkStart w:id="16" w:name="_Toc45154224"/>
+      <w:bookmarkStart w:id="17" w:name="_Toc45157760"/>
       <w:r>
         <w:lastRenderedPageBreak/>
         <w:t>Diagrammi di sequenza del software</w:t>
       </w:r>
-      <w:bookmarkEnd w:id="16"/>
+      <w:bookmarkEnd w:id="17"/>
     </w:p>
     <w:p>
       <w:r>
@@ -4832,11 +4856,11 @@
       <w:pPr>
         <w:pStyle w:val="Heading1"/>
       </w:pPr>
-      <w:bookmarkStart w:id="17" w:name="_Toc45154225"/>
+      <w:bookmarkStart w:id="18" w:name="_Toc45157761"/>
       <w:r>
         <w:t>Attività di test e validazione</w:t>
       </w:r>
-      <w:bookmarkEnd w:id="17"/>
+      <w:bookmarkEnd w:id="18"/>
     </w:p>
     <w:p>
       <w:r>
@@ -7666,7 +7690,7 @@
 </file>
 
 <file path=customXml/itemProps1.xml><?xml version="1.0" encoding="utf-8"?>
-<ds:datastoreItem xmlns:ds="http://schemas.openxmlformats.org/officeDocument/2006/customXml" ds:itemID="{369291FE-26D7-4008-A379-85A9D9DAF1B3}">
+<ds:datastoreItem xmlns:ds="http://schemas.openxmlformats.org/officeDocument/2006/customXml" ds:itemID="{BE02B288-198A-4F96-BA7D-E2F5B13F6C5D}">
   <ds:schemaRefs>
     <ds:schemaRef ds:uri="http://schemas.openxmlformats.org/officeDocument/2006/bibliography"/>
   </ds:schemaRefs>

</xml_diff>